<commit_message>
hack # 1 updated
</commit_message>
<xml_diff>
--- a/use cases and tests/using_reed_switch_with_1btn/using_reed_switch_with_1btn.docx
+++ b/use cases and tests/using_reed_switch_with_1btn/using_reed_switch_with_1btn.docx
@@ -49,10 +49,13 @@
           <w:szCs w:val="20"/>
           <w:lang w:bidi="mr-IN"/>
         </w:rPr>
-        <w:t>1btn (one button) uses the internet to complete a task with the simple, satisfying click of a single button. It connects to the internet over Wi-Fi to trigger whatever action you have assigned to it using a simple, online interface. One click, one task. It’s that simple</w:t>
-      </w:r>
-      <w:proofErr w:type="gramStart"/>
-      <w:r>
+        <w:t>Unlike many other “Internet of Things” devices, 1btn does not maintain a continuous connection to the internet. Instead, it sleeps until pressed, and then it connects to the internet, performs the assigned task, tells you the outcome via its multi-colored LED, and returns to rest.</w:t>
+      </w:r>
+    </w:p>
+    <w:p>
+      <w:pPr>
+        <w:ind w:left="360" w:firstLine="0"/>
+        <w:jc w:val="both"/>
         <w:rPr>
           <w:rFonts w:ascii="Roboto Light" w:eastAsia="Times New Roman" w:hAnsi="Roboto Light" w:cs="Helvetica"/>
           <w:color w:val="000000" w:themeColor="text1"/>
@@ -60,8 +63,7 @@
           <w:szCs w:val="20"/>
           <w:lang w:bidi="mr-IN"/>
         </w:rPr>
-        <w:t>.</w:t>
-      </w:r>
+      </w:pPr>
       <w:r>
         <w:rPr>
           <w:rFonts w:ascii="Roboto Light" w:eastAsia="Times New Roman" w:hAnsi="Roboto Light" w:cs="Helvetica"/>
@@ -70,14 +72,9 @@
           <w:szCs w:val="20"/>
           <w:lang w:bidi="mr-IN"/>
         </w:rPr>
-        <w:t>.</w:t>
-      </w:r>
-      <w:proofErr w:type="gramEnd"/>
-    </w:p>
-    <w:p>
-      <w:pPr>
-        <w:ind w:left="360" w:firstLine="0"/>
-        <w:jc w:val="both"/>
+        <w:t>But what if you don’t even want to press that single button? What if you want 1btn to respond to an event by performing its task? This update will explain how to modify your 1btn to do just that.</w:t>
+      </w:r>
+      <w:r>
         <w:rPr>
           <w:rFonts w:ascii="Roboto Light" w:eastAsia="Times New Roman" w:hAnsi="Roboto Light" w:cs="Helvetica"/>
           <w:color w:val="000000" w:themeColor="text1"/>
@@ -85,59 +82,7 @@
           <w:szCs w:val="20"/>
           <w:lang w:bidi="mr-IN"/>
         </w:rPr>
-      </w:pPr>
-      <w:r>
-        <w:rPr>
-          <w:rFonts w:ascii="Roboto Light" w:eastAsia="Times New Roman" w:hAnsi="Roboto Light" w:cs="Helvetica"/>
-          <w:color w:val="000000" w:themeColor="text1"/>
-          <w:sz w:val="20"/>
-          <w:szCs w:val="20"/>
-          <w:lang w:bidi="mr-IN"/>
-        </w:rPr>
-        <w:t xml:space="preserve">Unlike many other “Internet of Things” devices, 1btn does not maintain a continuous connection to the internet. Instead, it sleeps until pressed, </w:t>
-      </w:r>
-      <w:r>
-        <w:rPr>
-          <w:rFonts w:ascii="Roboto Light" w:eastAsia="Times New Roman" w:hAnsi="Roboto Light" w:cs="Helvetica"/>
-          <w:color w:val="000000" w:themeColor="text1"/>
-          <w:sz w:val="20"/>
-          <w:szCs w:val="20"/>
-          <w:lang w:bidi="mr-IN"/>
-        </w:rPr>
-        <w:t xml:space="preserve">and </w:t>
-      </w:r>
-      <w:r>
-        <w:rPr>
-          <w:rFonts w:ascii="Roboto Light" w:eastAsia="Times New Roman" w:hAnsi="Roboto Light" w:cs="Helvetica"/>
-          <w:color w:val="000000" w:themeColor="text1"/>
-          <w:sz w:val="20"/>
-          <w:szCs w:val="20"/>
-          <w:lang w:bidi="mr-IN"/>
-        </w:rPr>
-        <w:t>then it connects to the internet, performs the assigned task, tells you the outcome via its multi-colored LED, and then returns to rest.</w:t>
-      </w:r>
-    </w:p>
-    <w:p>
-      <w:pPr>
-        <w:ind w:left="360" w:firstLine="0"/>
-        <w:jc w:val="both"/>
-        <w:rPr>
-          <w:rFonts w:ascii="Roboto Light" w:eastAsia="Times New Roman" w:hAnsi="Roboto Light" w:cs="Helvetica"/>
-          <w:color w:val="000000" w:themeColor="text1"/>
-          <w:sz w:val="20"/>
-          <w:szCs w:val="20"/>
-          <w:lang w:bidi="mr-IN"/>
-        </w:rPr>
-      </w:pPr>
-      <w:r>
-        <w:rPr>
-          <w:rFonts w:ascii="Roboto Light" w:eastAsia="Times New Roman" w:hAnsi="Roboto Light" w:cs="Helvetica"/>
-          <w:color w:val="000000" w:themeColor="text1"/>
-          <w:sz w:val="20"/>
-          <w:szCs w:val="20"/>
-          <w:lang w:bidi="mr-IN"/>
-        </w:rPr>
-        <w:t xml:space="preserve">But what if you don’t even want to press that single button! What if you want 1btn to respond and event and do the task. Well, that is what we will do now. </w:t>
+        <w:t xml:space="preserve"> </w:t>
       </w:r>
     </w:p>
     <w:p>
@@ -163,99 +108,9 @@
           <w:sz w:val="24"/>
           <w:szCs w:val="24"/>
         </w:rPr>
-        <w:t>What is the use case?</w:t>
-      </w:r>
-    </w:p>
-    <w:p>
-      <w:pPr>
-        <w:ind w:left="360" w:firstLine="0"/>
-        <w:jc w:val="both"/>
-        <w:rPr>
-          <w:rFonts w:ascii="Roboto Light" w:hAnsi="Roboto Light"/>
-          <w:color w:val="000000" w:themeColor="text1"/>
-          <w:sz w:val="20"/>
-          <w:szCs w:val="20"/>
-        </w:rPr>
-      </w:pPr>
-      <w:r>
-        <w:rPr>
-          <w:rFonts w:ascii="Roboto Light" w:hAnsi="Roboto Light"/>
-          <w:color w:val="000000" w:themeColor="text1"/>
-          <w:sz w:val="20"/>
-          <w:szCs w:val="20"/>
-        </w:rPr>
-        <w:t>Let’s say you have some pretty cool stuff stored in the study table’s drawer and you want to be alerted when someone opens the window or when the drawer gets opened. Or you want to be alerted when bedroom window is opened.</w:t>
-      </w:r>
-    </w:p>
-    <w:p>
-      <w:pPr>
-        <w:ind w:left="360" w:firstLine="0"/>
-        <w:jc w:val="both"/>
-        <w:rPr>
-          <w:rFonts w:ascii="Roboto Light" w:eastAsia="Times New Roman" w:hAnsi="Roboto Light" w:cs="Helvetica"/>
-          <w:color w:val="000000" w:themeColor="text1"/>
-          <w:sz w:val="20"/>
-          <w:szCs w:val="20"/>
-          <w:lang w:bidi="mr-IN"/>
-        </w:rPr>
-      </w:pPr>
-      <w:r>
-        <w:rPr>
-          <w:rFonts w:ascii="Roboto Light" w:hAnsi="Roboto Light"/>
-          <w:color w:val="000000" w:themeColor="text1"/>
-          <w:sz w:val="20"/>
-          <w:szCs w:val="20"/>
-        </w:rPr>
-        <w:t xml:space="preserve">To do this, </w:t>
-      </w:r>
-      <w:r>
-        <w:rPr>
-          <w:rFonts w:ascii="Roboto Light" w:eastAsia="Times New Roman" w:hAnsi="Roboto Light" w:cs="Helvetica"/>
-          <w:color w:val="000000" w:themeColor="text1"/>
-          <w:sz w:val="20"/>
-          <w:szCs w:val="20"/>
-          <w:lang w:bidi="mr-IN"/>
-        </w:rPr>
-        <w:t>we will hack into modify 1btn hardware, modify it to trigger the device on an event and then configure it for an email alert.</w:t>
-      </w:r>
-      <w:r>
-        <w:rPr>
-          <w:rFonts w:ascii="Roboto Light" w:eastAsia="Times New Roman" w:hAnsi="Roboto Light" w:cs="Helvetica"/>
-          <w:color w:val="000000" w:themeColor="text1"/>
-          <w:sz w:val="20"/>
-          <w:szCs w:val="20"/>
-          <w:lang w:bidi="mr-IN"/>
-        </w:rPr>
-        <w:t xml:space="preserve"> You will also </w:t>
-      </w:r>
-      <w:proofErr w:type="gramStart"/>
-      <w:r>
-        <w:rPr>
-          <w:rFonts w:ascii="Roboto Light" w:eastAsia="Times New Roman" w:hAnsi="Roboto Light" w:cs="Helvetica"/>
-          <w:color w:val="000000" w:themeColor="text1"/>
-          <w:sz w:val="20"/>
-          <w:szCs w:val="20"/>
-          <w:lang w:bidi="mr-IN"/>
-        </w:rPr>
-        <w:t>see,</w:t>
-      </w:r>
-      <w:proofErr w:type="gramEnd"/>
-      <w:r>
-        <w:rPr>
-          <w:rFonts w:ascii="Roboto Light" w:eastAsia="Times New Roman" w:hAnsi="Roboto Light" w:cs="Helvetica"/>
-          <w:color w:val="000000" w:themeColor="text1"/>
-          <w:sz w:val="20"/>
-          <w:szCs w:val="20"/>
-          <w:lang w:bidi="mr-IN"/>
-        </w:rPr>
-        <w:t xml:space="preserve"> how easy it is to modify existing 1btn hardware to suit your requirements quickly.</w:t>
-      </w:r>
-    </w:p>
-    <w:p>
-      <w:pPr>
-        <w:spacing w:before="240" w:after="0"/>
-        <w:ind w:left="360" w:firstLine="0"/>
-        <w:jc w:val="both"/>
+        <w:t>What</w:t>
+      </w:r>
+      <w:r>
         <w:rPr>
           <w:rFonts w:ascii="Roboto" w:hAnsi="Roboto"/>
           <w:b/>
@@ -264,7 +119,8 @@
           <w:sz w:val="24"/>
           <w:szCs w:val="24"/>
         </w:rPr>
-      </w:pPr>
+        <w:t>’</w:t>
+      </w:r>
       <w:r>
         <w:rPr>
           <w:rFonts w:ascii="Roboto" w:hAnsi="Roboto"/>
@@ -274,7 +130,7 @@
           <w:sz w:val="24"/>
           <w:szCs w:val="24"/>
         </w:rPr>
-        <w:t xml:space="preserve">What </w:t>
+        <w:t>s the use case</w:t>
       </w:r>
       <w:r>
         <w:rPr>
@@ -285,7 +141,7 @@
           <w:sz w:val="24"/>
           <w:szCs w:val="24"/>
         </w:rPr>
-        <w:t>do we need to do the hack</w:t>
+        <w:t xml:space="preserve"> for this modification</w:t>
       </w:r>
       <w:r>
         <w:rPr>
@@ -304,6 +160,27 @@
         <w:ind w:left="360" w:firstLine="0"/>
         <w:jc w:val="both"/>
         <w:rPr>
+          <w:rFonts w:ascii="Roboto Light" w:hAnsi="Roboto Light"/>
+          <w:color w:val="000000" w:themeColor="text1"/>
+          <w:sz w:val="20"/>
+          <w:szCs w:val="20"/>
+        </w:rPr>
+      </w:pPr>
+      <w:r>
+        <w:rPr>
+          <w:rFonts w:ascii="Roboto Light" w:hAnsi="Roboto Light"/>
+          <w:color w:val="000000" w:themeColor="text1"/>
+          <w:sz w:val="20"/>
+          <w:szCs w:val="20"/>
+        </w:rPr>
+        <w:t>Let’s say your pet platypus is very sensitive to the cold and you’re about to leave him in the care of a house-sitter for a week. You’ve told the house-sitter to never open the window in the room where the platypus lives. To ensure your wishes are complied with, you’d like to be warned whenever that window is opened.</w:t>
+      </w:r>
+    </w:p>
+    <w:p>
+      <w:pPr>
+        <w:ind w:left="360" w:firstLine="0"/>
+        <w:jc w:val="both"/>
+        <w:rPr>
           <w:rFonts w:ascii="Roboto Light" w:eastAsia="Times New Roman" w:hAnsi="Roboto Light" w:cs="Helvetica"/>
           <w:color w:val="000000" w:themeColor="text1"/>
           <w:sz w:val="20"/>
@@ -313,44 +190,12 @@
       </w:pPr>
       <w:r>
         <w:rPr>
-          <w:rFonts w:ascii="Roboto Light" w:eastAsia="Times New Roman" w:hAnsi="Roboto Light" w:cs="Helvetica"/>
-          <w:color w:val="000000" w:themeColor="text1"/>
-          <w:sz w:val="20"/>
-          <w:szCs w:val="20"/>
-          <w:lang w:bidi="mr-IN"/>
-        </w:rPr>
-        <w:t>To begin with, of course 1btn is a must and then we will need some kind of a sensor – say a reed switch. This reed switch will operate when the magnet is placed nearby it or taken away from it</w:t>
-      </w:r>
-      <w:r>
-        <w:rPr>
-          <w:rFonts w:ascii="Roboto Light" w:eastAsia="Times New Roman" w:hAnsi="Roboto Light" w:cs="Helvetica"/>
-          <w:color w:val="000000" w:themeColor="text1"/>
-          <w:sz w:val="20"/>
-          <w:szCs w:val="20"/>
-          <w:lang w:bidi="mr-IN"/>
-        </w:rPr>
-        <w:t>.</w:t>
-      </w:r>
-    </w:p>
-    <w:p>
-      <w:pPr>
-        <w:ind w:left="360" w:firstLine="0"/>
-        <w:jc w:val="both"/>
-        <w:rPr>
-          <w:rFonts w:ascii="Roboto Light" w:hAnsi="Roboto Light"/>
-          <w:color w:val="000000" w:themeColor="text1"/>
-          <w:sz w:val="20"/>
-          <w:szCs w:val="20"/>
-        </w:rPr>
-      </w:pPr>
-      <w:r>
-        <w:rPr>
-          <w:rFonts w:ascii="Roboto Light" w:hAnsi="Roboto Light"/>
-          <w:color w:val="000000" w:themeColor="text1"/>
-          <w:sz w:val="20"/>
-          <w:szCs w:val="20"/>
-        </w:rPr>
-        <w:t>We will be using normally open (NO) type of reed switch which will be similar to the tact-switch operating our 1btn. This way we can connect them in parallel without removing existing switch and use both the functionalities. Along with reed switch, we also need a small magnet, and other hacking material like soldering iron, wires, etc.</w:t>
+          <w:rFonts w:ascii="Roboto Light" w:hAnsi="Roboto Light"/>
+          <w:color w:val="000000" w:themeColor="text1"/>
+          <w:sz w:val="20"/>
+          <w:szCs w:val="20"/>
+        </w:rPr>
+        <w:t>To do this, we will first modify the 1btn hardware to trigger the device upon an event (window opening) and then we’ll configure the software to send an email alert. You’ll see that it’s easy to modify 1btn’s hardware for all sorts of purposes.</w:t>
       </w:r>
     </w:p>
     <w:p>
@@ -376,9 +221,36 @@
           <w:sz w:val="24"/>
           <w:szCs w:val="24"/>
         </w:rPr>
-        <w:t>Step 1</w:t>
-      </w:r>
-      <w:r>
+        <w:t>What’s needed for this modification?</w:t>
+      </w:r>
+    </w:p>
+    <w:p>
+      <w:pPr>
+        <w:ind w:left="360" w:firstLine="0"/>
+        <w:jc w:val="both"/>
+        <w:rPr>
+          <w:rFonts w:ascii="Roboto Light" w:hAnsi="Roboto Light"/>
+          <w:color w:val="000000" w:themeColor="text1"/>
+          <w:sz w:val="20"/>
+          <w:szCs w:val="20"/>
+        </w:rPr>
+      </w:pPr>
+      <w:r>
+        <w:rPr>
+          <w:rFonts w:ascii="Roboto Light" w:eastAsia="Times New Roman" w:hAnsi="Roboto Light" w:cs="Helvetica"/>
+          <w:color w:val="000000" w:themeColor="text1"/>
+          <w:sz w:val="20"/>
+          <w:szCs w:val="20"/>
+          <w:lang w:bidi="mr-IN"/>
+        </w:rPr>
+        <w:t>You’ll need a 1btn, obviously, and some sort of sensor. In this case, we’re going to use a basic reed switch. (A reed switch operates when it encounters a magnet.) We will be using a normally open (NO) type reed switch, which is similar to the tactile-switch on the 1btn. This way we can connect the reed switch in parallel with the tactile switch, so we don’t need to remove the existing switch and its functionality. Along with the reed switch, you’ll also need a small magnet and some basic electronic supplies (soldering iron, solder, wire, etc.)</w:t>
+      </w:r>
+    </w:p>
+    <w:p>
+      <w:pPr>
+        <w:spacing w:before="240" w:after="0"/>
+        <w:ind w:left="360" w:firstLine="0"/>
+        <w:jc w:val="both"/>
         <w:rPr>
           <w:rFonts w:ascii="Roboto" w:hAnsi="Roboto"/>
           <w:b/>
@@ -387,6 +259,27 @@
           <w:sz w:val="24"/>
           <w:szCs w:val="24"/>
         </w:rPr>
+      </w:pPr>
+      <w:r>
+        <w:rPr>
+          <w:rFonts w:ascii="Roboto" w:hAnsi="Roboto"/>
+          <w:b/>
+          <w:bCs/>
+          <w:color w:val="000000" w:themeColor="text1"/>
+          <w:sz w:val="24"/>
+          <w:szCs w:val="24"/>
+        </w:rPr>
+        <w:t>Step 1</w:t>
+      </w:r>
+      <w:r>
+        <w:rPr>
+          <w:rFonts w:ascii="Roboto" w:hAnsi="Roboto"/>
+          <w:b/>
+          <w:bCs/>
+          <w:color w:val="000000" w:themeColor="text1"/>
+          <w:sz w:val="24"/>
+          <w:szCs w:val="24"/>
+        </w:rPr>
         <w:t>: open 1btn and attach reed switch</w:t>
       </w:r>
     </w:p>
@@ -408,34 +301,7 @@
           <w:sz w:val="20"/>
           <w:szCs w:val="20"/>
         </w:rPr>
-        <w:t xml:space="preserve">Pry open your 1btn carefully </w:t>
-      </w:r>
-      <w:r>
-        <w:rPr>
-          <w:rFonts w:ascii="Roboto Light" w:hAnsi="Roboto Light"/>
-          <w:color w:val="000000" w:themeColor="text1"/>
-          <w:sz w:val="20"/>
-          <w:szCs w:val="20"/>
-        </w:rPr>
-        <w:t>and turn the PCB upside down</w:t>
-      </w:r>
-      <w:r>
-        <w:rPr>
-          <w:rFonts w:ascii="Roboto Light" w:hAnsi="Roboto Light"/>
-          <w:color w:val="000000" w:themeColor="text1"/>
-          <w:sz w:val="20"/>
-          <w:szCs w:val="20"/>
-        </w:rPr>
-        <w:t xml:space="preserve">. </w:t>
-      </w:r>
-      <w:r>
-        <w:rPr>
-          <w:rFonts w:ascii="Roboto Light" w:hAnsi="Roboto Light"/>
-          <w:color w:val="000000" w:themeColor="text1"/>
-          <w:sz w:val="20"/>
-          <w:szCs w:val="20"/>
-        </w:rPr>
-        <w:t>Solder two wires of reed switch over the pads of the button as shown in image 1. By doing this we are connecting reed switch in parallel to button of 1btn.</w:t>
+        <w:t>Carefully pry open your 1btn and then remove the PCB and turn it over. Solder the two wires connected to your reed switch onto the pads of the built-in button as shown in Figure 1. This will connect the reed switch in parallel with the 1btn’s button.</w:t>
       </w:r>
     </w:p>
     <w:p>
@@ -540,30 +406,65 @@
           <w:sz w:val="24"/>
           <w:szCs w:val="24"/>
         </w:rPr>
-        <w:t>: assemble it back</w:t>
-      </w:r>
-    </w:p>
-    <w:p>
-      <w:pPr>
-        <w:ind w:left="360" w:firstLine="0"/>
-        <w:jc w:val="center"/>
-        <w:rPr>
-          <w:rFonts w:ascii="Roboto Light" w:hAnsi="Roboto Light"/>
-          <w:color w:val="000000" w:themeColor="text1"/>
-          <w:sz w:val="20"/>
-          <w:szCs w:val="20"/>
-        </w:rPr>
-      </w:pPr>
-      <w:r>
-        <w:rPr>
-          <w:rFonts w:ascii="Roboto Light" w:hAnsi="Roboto Light"/>
-          <w:color w:val="000000" w:themeColor="text1"/>
-          <w:sz w:val="20"/>
-          <w:szCs w:val="20"/>
-        </w:rPr>
-        <w:t>Now that we have connected two extra wires, we need safe passage to take those wires out and close 1btn properly. We can take those two wires out from the USB connector’s opening as show in image 2.</w:t>
-      </w:r>
-      <w:r>
+        <w:t xml:space="preserve">: </w:t>
+      </w:r>
+      <w:r>
+        <w:rPr>
+          <w:rFonts w:ascii="Roboto" w:hAnsi="Roboto"/>
+          <w:b/>
+          <w:bCs/>
+          <w:color w:val="000000" w:themeColor="text1"/>
+          <w:sz w:val="24"/>
+          <w:szCs w:val="24"/>
+        </w:rPr>
+        <w:t>re</w:t>
+      </w:r>
+      <w:r>
+        <w:rPr>
+          <w:rFonts w:ascii="Roboto" w:hAnsi="Roboto"/>
+          <w:b/>
+          <w:bCs/>
+          <w:color w:val="000000" w:themeColor="text1"/>
+          <w:sz w:val="24"/>
+          <w:szCs w:val="24"/>
+        </w:rPr>
+        <w:t xml:space="preserve">assemble </w:t>
+      </w:r>
+      <w:r>
+        <w:rPr>
+          <w:rFonts w:ascii="Roboto" w:hAnsi="Roboto"/>
+          <w:b/>
+          <w:bCs/>
+          <w:color w:val="000000" w:themeColor="text1"/>
+          <w:sz w:val="24"/>
+          <w:szCs w:val="24"/>
+        </w:rPr>
+        <w:t>1btn</w:t>
+      </w:r>
+    </w:p>
+    <w:p>
+      <w:pPr>
+        <w:ind w:left="360" w:firstLine="0"/>
+        <w:rPr>
+          <w:rFonts w:ascii="Roboto Light" w:hAnsi="Roboto Light"/>
+          <w:color w:val="000000" w:themeColor="text1"/>
+          <w:sz w:val="20"/>
+          <w:szCs w:val="20"/>
+        </w:rPr>
+      </w:pPr>
+      <w:r>
+        <w:rPr>
+          <w:rFonts w:ascii="Roboto Light" w:hAnsi="Roboto Light"/>
+          <w:color w:val="000000" w:themeColor="text1"/>
+          <w:sz w:val="20"/>
+          <w:szCs w:val="20"/>
+        </w:rPr>
+        <w:t>Now we need to route the reed switch’s wires to the outside of the 1btn case. We can use the USB connector’s opening for this purpose, as shown in Figure 2.</w:t>
+      </w:r>
+    </w:p>
+    <w:p>
+      <w:pPr>
+        <w:ind w:left="360" w:firstLine="0"/>
         <w:rPr>
           <w:rFonts w:ascii="Roboto" w:hAnsi="Roboto"/>
           <w:b/>
@@ -574,7 +475,15 @@
           <w:szCs w:val="24"/>
           <w:lang w:bidi="mr-IN"/>
         </w:rPr>
-        <w:t xml:space="preserve"> </w:t>
+      </w:pPr>
+      <w:r>
+        <w:rPr>
+          <w:rFonts w:ascii="Roboto Light" w:hAnsi="Roboto Light"/>
+          <w:color w:val="000000" w:themeColor="text1"/>
+          <w:sz w:val="20"/>
+          <w:szCs w:val="20"/>
+        </w:rPr>
+        <w:t>Thread the wires through the opening, re-position the PCB back onto its supports, and close the lid tightly. See Figure 3.</w:t>
       </w:r>
       <w:r>
         <w:rPr>
@@ -587,9 +496,34 @@
           <w:szCs w:val="24"/>
           <w:lang w:bidi="mr-IN"/>
         </w:rPr>
+        <w:t xml:space="preserve"> </w:t>
+      </w:r>
+    </w:p>
+    <w:p>
+      <w:pPr>
+        <w:ind w:left="360" w:firstLine="0"/>
+        <w:jc w:val="center"/>
+        <w:rPr>
+          <w:rFonts w:ascii="Roboto Light" w:hAnsi="Roboto Light"/>
+          <w:color w:val="000000" w:themeColor="text1"/>
+          <w:sz w:val="20"/>
+          <w:szCs w:val="20"/>
+        </w:rPr>
+      </w:pPr>
+      <w:r>
+        <w:rPr>
+          <w:rFonts w:ascii="Roboto" w:hAnsi="Roboto"/>
+          <w:b/>
+          <w:bCs/>
+          <w:noProof/>
+          <w:color w:val="000000" w:themeColor="text1"/>
+          <w:sz w:val="24"/>
+          <w:szCs w:val="24"/>
+          <w:lang w:bidi="mr-IN"/>
+        </w:rPr>
         <w:drawing>
           <wp:inline distT="0" distB="0" distL="0" distR="0">
-            <wp:extent cx="4173575" cy="3265714"/>
+            <wp:extent cx="2785618" cy="2179675"/>
             <wp:effectExtent l="19050" t="0" r="0" b="0"/>
             <wp:docPr id="9" name="Picture 6" descr="E:\Knewron Technologies\Projects\Products\1btn\gitRepo\use cases and tests\using_reed_switch_with_1btn\2_fitting_of_1btnpcb_after_hack.jpg"/>
             <wp:cNvGraphicFramePr>
@@ -614,7 +548,7 @@
                   <pic:spPr bwMode="auto">
                     <a:xfrm>
                       <a:off x="0" y="0"/>
-                      <a:ext cx="4173627" cy="3265755"/>
+                      <a:ext cx="2789269" cy="2182532"/>
                     </a:xfrm>
                     <a:prstGeom prst="rect">
                       <a:avLst/>
@@ -633,117 +567,6 @@
           </wp:inline>
         </w:drawing>
       </w:r>
-    </w:p>
-    <w:p>
-      <w:pPr>
-        <w:ind w:left="0" w:firstLine="0"/>
-        <w:rPr>
-          <w:rFonts w:ascii="Roboto Light" w:hAnsi="Roboto Light"/>
-          <w:color w:val="000000" w:themeColor="text1"/>
-          <w:sz w:val="20"/>
-          <w:szCs w:val="20"/>
-        </w:rPr>
-      </w:pPr>
-      <w:r>
-        <w:rPr>
-          <w:rFonts w:ascii="Roboto Light" w:hAnsi="Roboto Light"/>
-          <w:color w:val="000000" w:themeColor="text1"/>
-          <w:sz w:val="20"/>
-          <w:szCs w:val="20"/>
-        </w:rPr>
-        <w:br w:type="page"/>
-      </w:r>
-    </w:p>
-    <w:p>
-      <w:pPr>
-        <w:ind w:left="360" w:firstLine="0"/>
-        <w:rPr>
-          <w:rFonts w:ascii="Roboto Light" w:hAnsi="Roboto Light"/>
-          <w:noProof/>
-          <w:color w:val="000000" w:themeColor="text1"/>
-          <w:sz w:val="20"/>
-          <w:szCs w:val="20"/>
-          <w:lang w:bidi="mr-IN"/>
-        </w:rPr>
-      </w:pPr>
-      <w:r>
-        <w:rPr>
-          <w:rFonts w:ascii="Roboto Light" w:hAnsi="Roboto Light"/>
-          <w:color w:val="000000" w:themeColor="text1"/>
-          <w:sz w:val="20"/>
-          <w:szCs w:val="20"/>
-        </w:rPr>
-        <w:lastRenderedPageBreak/>
-        <w:t>Take these two wires out</w:t>
-      </w:r>
-      <w:r>
-        <w:rPr>
-          <w:rFonts w:ascii="Roboto Light" w:hAnsi="Roboto Light"/>
-          <w:color w:val="000000" w:themeColor="text1"/>
-          <w:sz w:val="20"/>
-          <w:szCs w:val="20"/>
-        </w:rPr>
-        <w:t>,</w:t>
-      </w:r>
-      <w:r>
-        <w:rPr>
-          <w:rFonts w:ascii="Roboto Light" w:hAnsi="Roboto Light"/>
-          <w:color w:val="000000" w:themeColor="text1"/>
-          <w:sz w:val="20"/>
-          <w:szCs w:val="20"/>
-        </w:rPr>
-        <w:t xml:space="preserve"> </w:t>
-      </w:r>
-      <w:r>
-        <w:rPr>
-          <w:rFonts w:ascii="Roboto Light" w:hAnsi="Roboto Light"/>
-          <w:color w:val="000000" w:themeColor="text1"/>
-          <w:sz w:val="20"/>
-          <w:szCs w:val="20"/>
-        </w:rPr>
-        <w:t xml:space="preserve">position the PCB on supports and </w:t>
-      </w:r>
-      <w:r>
-        <w:rPr>
-          <w:rFonts w:ascii="Roboto Light" w:hAnsi="Roboto Light"/>
-          <w:color w:val="000000" w:themeColor="text1"/>
-          <w:sz w:val="20"/>
-          <w:szCs w:val="20"/>
-        </w:rPr>
-        <w:t>close the lid tightly</w:t>
-      </w:r>
-      <w:r>
-        <w:rPr>
-          <w:rFonts w:ascii="Roboto Light" w:hAnsi="Roboto Light"/>
-          <w:color w:val="000000" w:themeColor="text1"/>
-          <w:sz w:val="20"/>
-          <w:szCs w:val="20"/>
-        </w:rPr>
-        <w:t>, refer image 3.</w:t>
-      </w:r>
-      <w:r>
-        <w:rPr>
-          <w:rFonts w:ascii="Roboto Light" w:hAnsi="Roboto Light"/>
-          <w:noProof/>
-          <w:color w:val="000000" w:themeColor="text1"/>
-          <w:sz w:val="20"/>
-          <w:szCs w:val="20"/>
-          <w:lang w:bidi="mr-IN"/>
-        </w:rPr>
-        <w:t xml:space="preserve"> </w:t>
-      </w:r>
-    </w:p>
-    <w:p>
-      <w:pPr>
-        <w:ind w:left="360" w:firstLine="0"/>
-        <w:jc w:val="center"/>
-        <w:rPr>
-          <w:rFonts w:ascii="Roboto Light" w:hAnsi="Roboto Light"/>
-          <w:color w:val="000000" w:themeColor="text1"/>
-          <w:sz w:val="20"/>
-          <w:szCs w:val="20"/>
-        </w:rPr>
-      </w:pPr>
       <w:r>
         <w:rPr>
           <w:rFonts w:ascii="Roboto Light" w:hAnsi="Roboto Light"/>
@@ -755,9 +578,9 @@
         </w:rPr>
         <w:drawing>
           <wp:inline distT="0" distB="0" distL="0" distR="0">
-            <wp:extent cx="2795401" cy="2399628"/>
-            <wp:effectExtent l="19050" t="0" r="4949" b="0"/>
-            <wp:docPr id="5" name="Picture 3" descr="E:\Knewron Technologies\Projects\Products\1btn\gitRepo\use cases and tests\using_reed_switch_with_1btn\3_top_view_inside_after_connecting_reed_switch.jpg"/>
+            <wp:extent cx="2422547" cy="2079562"/>
+            <wp:effectExtent l="19050" t="0" r="0" b="0"/>
+            <wp:docPr id="1" name="Picture 3" descr="E:\Knewron Technologies\Projects\Products\1btn\gitRepo\use cases and tests\using_reed_switch_with_1btn\3_top_view_inside_after_connecting_reed_switch.jpg"/>
             <wp:cNvGraphicFramePr>
               <a:graphicFrameLocks xmlns:a="http://schemas.openxmlformats.org/drawingml/2006/main" noChangeAspect="1"/>
             </wp:cNvGraphicFramePr>
@@ -780,7 +603,7 @@
                   <pic:spPr bwMode="auto">
                     <a:xfrm>
                       <a:off x="0" y="0"/>
-                      <a:ext cx="2799629" cy="2403257"/>
+                      <a:ext cx="2427312" cy="2083652"/>
                     </a:xfrm>
                     <a:prstGeom prst="rect">
                       <a:avLst/>
@@ -811,14 +634,57 @@
           <w:szCs w:val="20"/>
         </w:rPr>
       </w:pPr>
-      <w:r>
-        <w:rPr>
-          <w:rFonts w:ascii="Roboto Light" w:hAnsi="Roboto Light"/>
-          <w:color w:val="000000" w:themeColor="text1"/>
-          <w:sz w:val="20"/>
-          <w:szCs w:val="20"/>
-        </w:rPr>
-        <w:t>The resultant hacked 1btn would look something like this…</w:t>
+    </w:p>
+    <w:p>
+      <w:pPr>
+        <w:ind w:left="360" w:firstLine="0"/>
+        <w:jc w:val="both"/>
+        <w:rPr>
+          <w:rFonts w:ascii="Roboto Light" w:hAnsi="Roboto Light"/>
+          <w:color w:val="000000" w:themeColor="text1"/>
+          <w:sz w:val="20"/>
+          <w:szCs w:val="20"/>
+        </w:rPr>
+      </w:pPr>
+    </w:p>
+    <w:p>
+      <w:pPr>
+        <w:ind w:left="360" w:firstLine="0"/>
+        <w:jc w:val="both"/>
+        <w:rPr>
+          <w:rFonts w:ascii="Roboto Light" w:hAnsi="Roboto Light"/>
+          <w:color w:val="000000" w:themeColor="text1"/>
+          <w:sz w:val="20"/>
+          <w:szCs w:val="20"/>
+        </w:rPr>
+      </w:pPr>
+      <w:r>
+        <w:rPr>
+          <w:rFonts w:ascii="Roboto Light" w:hAnsi="Roboto Light"/>
+          <w:color w:val="000000" w:themeColor="text1"/>
+          <w:sz w:val="20"/>
+          <w:szCs w:val="20"/>
+        </w:rPr>
+        <w:lastRenderedPageBreak/>
+        <w:t xml:space="preserve">The </w:t>
+      </w:r>
+      <w:r>
+        <w:rPr>
+          <w:rFonts w:ascii="Roboto Light" w:hAnsi="Roboto Light"/>
+          <w:color w:val="000000" w:themeColor="text1"/>
+          <w:sz w:val="20"/>
+          <w:szCs w:val="20"/>
+        </w:rPr>
+        <w:t>end result sh</w:t>
+      </w:r>
+      <w:r>
+        <w:rPr>
+          <w:rFonts w:ascii="Roboto Light" w:hAnsi="Roboto Light"/>
+          <w:color w:val="000000" w:themeColor="text1"/>
+          <w:sz w:val="20"/>
+          <w:szCs w:val="20"/>
+        </w:rPr>
+        <w:t>ould look something like this…</w:t>
       </w:r>
     </w:p>
     <w:p>
@@ -955,16 +821,7 @@
           <w:sz w:val="20"/>
           <w:szCs w:val="20"/>
         </w:rPr>
-        <w:t>By this stage, we will have our modified 1btn ready to be installed. This assembly has to be fixed properly on the window (or the drawer as needed)</w:t>
-      </w:r>
-      <w:r>
-        <w:rPr>
-          <w:rFonts w:ascii="Roboto Light" w:hAnsi="Roboto Light"/>
-          <w:color w:val="000000" w:themeColor="text1"/>
-          <w:sz w:val="20"/>
-          <w:szCs w:val="20"/>
-        </w:rPr>
-        <w:t xml:space="preserve"> using double sided adhesive tape. The magnet should be fixed to non-moving end of the object; like window slider in this case.</w:t>
+        <w:t>At this point, our modified 1btn is ready for installation. You can use double-sided tape to attach the 1btn and reed switch to the window frame, as shown in Figure 5. The magnet then gets fixed to the window casement.</w:t>
       </w:r>
     </w:p>
     <w:p>
@@ -1078,7 +935,7 @@
           <w:sz w:val="24"/>
           <w:szCs w:val="24"/>
         </w:rPr>
-        <w:t xml:space="preserve">/ modify </w:t>
+        <w:t xml:space="preserve">the </w:t>
       </w:r>
       <w:r>
         <w:rPr>
@@ -1110,7 +967,25 @@
           <w:sz w:val="20"/>
           <w:szCs w:val="20"/>
         </w:rPr>
-        <w:t>In order to get the alert upon window opening, we need to configure button action on web-console, if it is not done already. Set up the button (add new or modify existing) as per screen 1. Here we are giving a relevant nick name to 1btn which we can use in our email alert message. If you plan to have multiple such sensors, it is meaningful to call them as Window sensor # 1, sensor # 2 and likewise.</w:t>
+        <w:t>In order to get an email alert when the window opens and activates the reed switch, you’ll need to configure the 1btn using the web-console. Set up the button, either by adding it as new or modifying its existing settings, as shown in screenshot 1. Note how the 1btn gets a meaningful nickname so you can better identify it. If you plan to have multiple such sensors, you may wish to give them each unique names to help keep them stra</w:t>
+      </w:r>
+      <w:r>
+        <w:rPr>
+          <w:rFonts w:ascii="Roboto Light" w:hAnsi="Roboto Light"/>
+          <w:color w:val="000000" w:themeColor="text1"/>
+          <w:sz w:val="20"/>
+          <w:szCs w:val="20"/>
+        </w:rPr>
+        <w:t>ight (window#1, window#2, etc.)</w:t>
+      </w:r>
+      <w:r>
+        <w:rPr>
+          <w:rFonts w:ascii="Roboto Light" w:hAnsi="Roboto Light"/>
+          <w:color w:val="000000" w:themeColor="text1"/>
+          <w:sz w:val="20"/>
+          <w:szCs w:val="20"/>
+        </w:rPr>
+        <w:t>.</w:t>
       </w:r>
     </w:p>
     <w:p>
@@ -1210,8 +1085,52 @@
           <w:sz w:val="20"/>
           <w:szCs w:val="20"/>
         </w:rPr>
-        <w:lastRenderedPageBreak/>
-        <w:t>Now we setup the timing during which 1btn will be active in step 1 of configuration.</w:t>
+        <w:t>Next</w:t>
+      </w:r>
+      <w:r>
+        <w:rPr>
+          <w:rFonts w:ascii="Roboto Light" w:hAnsi="Roboto Light"/>
+          <w:color w:val="000000" w:themeColor="text1"/>
+          <w:sz w:val="20"/>
+          <w:szCs w:val="20"/>
+        </w:rPr>
+        <w:t xml:space="preserve"> we setup the </w:t>
+      </w:r>
+      <w:r>
+        <w:rPr>
+          <w:rFonts w:ascii="Roboto Light" w:hAnsi="Roboto Light"/>
+          <w:color w:val="000000" w:themeColor="text1"/>
+          <w:sz w:val="20"/>
+          <w:szCs w:val="20"/>
+        </w:rPr>
+        <w:t xml:space="preserve">time of the day </w:t>
+      </w:r>
+      <w:r>
+        <w:rPr>
+          <w:rFonts w:ascii="Roboto Light" w:hAnsi="Roboto Light"/>
+          <w:color w:val="000000" w:themeColor="text1"/>
+          <w:sz w:val="20"/>
+          <w:szCs w:val="20"/>
+        </w:rPr>
+        <w:t xml:space="preserve">during </w:t>
+      </w:r>
+      <w:r>
+        <w:rPr>
+          <w:rFonts w:ascii="Roboto Light" w:hAnsi="Roboto Light"/>
+          <w:color w:val="000000" w:themeColor="text1"/>
+          <w:sz w:val="20"/>
+          <w:szCs w:val="20"/>
+        </w:rPr>
+        <w:t>which we want the 1btn to be active</w:t>
+      </w:r>
+      <w:r>
+        <w:rPr>
+          <w:rFonts w:ascii="Roboto Light" w:hAnsi="Roboto Light"/>
+          <w:color w:val="000000" w:themeColor="text1"/>
+          <w:sz w:val="20"/>
+          <w:szCs w:val="20"/>
+        </w:rPr>
+        <w:t>.</w:t>
       </w:r>
     </w:p>
     <w:p>
@@ -1299,7 +1218,7 @@
           <w:sz w:val="20"/>
           <w:szCs w:val="20"/>
         </w:rPr>
-        <w:t>Select action to be taken as an Email Alert…</w:t>
+        <w:t>And then we set the “action to take” as an “Email alert” as shown in Screenshot 3:</w:t>
       </w:r>
     </w:p>
     <w:p>
@@ -1387,71 +1306,116 @@
           <w:sz w:val="20"/>
           <w:szCs w:val="20"/>
         </w:rPr>
-        <w:t xml:space="preserve">Now we give the email id to which alert will be sent along with the email message. Notice the closing signature in email message – </w:t>
-      </w:r>
-      <w:r>
-        <w:rPr>
-          <w:rFonts w:ascii="Roboto Light" w:hAnsi="Roboto Light"/>
-          <w:b/>
-          <w:bCs/>
-          <w:color w:val="000000" w:themeColor="text1"/>
-          <w:sz w:val="20"/>
-          <w:szCs w:val="20"/>
-        </w:rPr>
-        <w:t>{{</w:t>
-      </w:r>
-      <w:proofErr w:type="spellStart"/>
-      <w:r>
-        <w:rPr>
-          <w:rFonts w:ascii="Roboto Light" w:hAnsi="Roboto Light"/>
-          <w:b/>
-          <w:bCs/>
-          <w:color w:val="000000" w:themeColor="text1"/>
-          <w:sz w:val="20"/>
-          <w:szCs w:val="20"/>
-        </w:rPr>
-        <w:t>btnNickName</w:t>
-      </w:r>
-      <w:proofErr w:type="spellEnd"/>
-      <w:r>
-        <w:rPr>
-          <w:rFonts w:ascii="Roboto Light" w:hAnsi="Roboto Light"/>
-          <w:b/>
-          <w:bCs/>
-          <w:color w:val="000000" w:themeColor="text1"/>
-          <w:sz w:val="20"/>
-          <w:szCs w:val="20"/>
-        </w:rPr>
-        <w:t>}}</w:t>
-      </w:r>
-      <w:r>
-        <w:rPr>
-          <w:rFonts w:ascii="Roboto Light" w:hAnsi="Roboto Light"/>
-          <w:color w:val="000000" w:themeColor="text1"/>
-          <w:sz w:val="20"/>
-          <w:szCs w:val="20"/>
-        </w:rPr>
-        <w:t xml:space="preserve">. This is a system variable and it will be replaced with nick name we have given in our first screen i.e. </w:t>
-      </w:r>
-      <w:r>
-        <w:rPr>
-          <w:rFonts w:ascii="Roboto Light" w:hAnsi="Roboto Light"/>
-          <w:b/>
-          <w:bCs/>
-          <w:color w:val="000000" w:themeColor="text1"/>
-          <w:sz w:val="20"/>
-          <w:szCs w:val="20"/>
-        </w:rPr>
-        <w:t>“Window Sensor”</w:t>
-      </w:r>
-      <w:r>
-        <w:rPr>
-          <w:rFonts w:ascii="Roboto Light" w:hAnsi="Roboto Light"/>
-          <w:color w:val="000000" w:themeColor="text1"/>
-          <w:sz w:val="20"/>
-          <w:szCs w:val="20"/>
-        </w:rPr>
-        <w:t xml:space="preserve"> when actual email is being sent. You can use many other system variables in your message and the list can be found on 1btn web-portal.</w:t>
+        <w:t xml:space="preserve">Next, we provide an “Email ID” (address) where the email alert will be sent, as shown in Screenshot 4 below. Notice the closing signature in the Email message – </w:t>
+      </w:r>
+      <w:r>
+        <w:rPr>
+          <w:rFonts w:ascii="Roboto Light" w:hAnsi="Roboto Light"/>
+          <w:b/>
+          <w:bCs/>
+          <w:color w:val="000000" w:themeColor="text1"/>
+          <w:sz w:val="20"/>
+          <w:szCs w:val="20"/>
+        </w:rPr>
+        <w:t>{{btnNickName}}</w:t>
+      </w:r>
+      <w:r>
+        <w:rPr>
+          <w:rFonts w:ascii="Roboto Light" w:hAnsi="Roboto Light"/>
+          <w:color w:val="000000" w:themeColor="text1"/>
+          <w:sz w:val="20"/>
+          <w:szCs w:val="20"/>
+        </w:rPr>
+        <w:t>. This is a system variable which will get replaced with the nickname we pr</w:t>
+      </w:r>
+      <w:r>
+        <w:rPr>
+          <w:rFonts w:ascii="Roboto Light" w:hAnsi="Roboto Light"/>
+          <w:color w:val="000000" w:themeColor="text1"/>
+          <w:sz w:val="20"/>
+          <w:szCs w:val="20"/>
+        </w:rPr>
+        <w:t>ovided during configuration. (</w:t>
+      </w:r>
+      <w:proofErr w:type="gramStart"/>
+      <w:r>
+        <w:rPr>
+          <w:rFonts w:ascii="Roboto Light" w:hAnsi="Roboto Light"/>
+          <w:color w:val="000000" w:themeColor="text1"/>
+          <w:sz w:val="20"/>
+          <w:szCs w:val="20"/>
+        </w:rPr>
+        <w:t>i</w:t>
+      </w:r>
+      <w:r>
+        <w:rPr>
+          <w:rFonts w:ascii="Roboto Light" w:hAnsi="Roboto Light"/>
+          <w:color w:val="000000" w:themeColor="text1"/>
+          <w:sz w:val="20"/>
+          <w:szCs w:val="20"/>
+        </w:rPr>
+        <w:t>.e</w:t>
+      </w:r>
+      <w:proofErr w:type="gramEnd"/>
+      <w:r>
+        <w:rPr>
+          <w:rFonts w:ascii="Roboto Light" w:hAnsi="Roboto Light"/>
+          <w:color w:val="000000" w:themeColor="text1"/>
+          <w:sz w:val="20"/>
+          <w:szCs w:val="20"/>
+        </w:rPr>
+        <w:t>.</w:t>
+      </w:r>
+      <w:r>
+        <w:rPr>
+          <w:rFonts w:ascii="Roboto Light" w:hAnsi="Roboto Light"/>
+          <w:color w:val="000000" w:themeColor="text1"/>
+          <w:sz w:val="20"/>
+          <w:szCs w:val="20"/>
+        </w:rPr>
+        <w:t xml:space="preserve"> Window Sensor</w:t>
+      </w:r>
+      <w:r>
+        <w:rPr>
+          <w:rFonts w:ascii="Roboto Light" w:hAnsi="Roboto Light"/>
+          <w:color w:val="000000" w:themeColor="text1"/>
+          <w:sz w:val="20"/>
+          <w:szCs w:val="20"/>
+        </w:rPr>
+        <w:t>) when the email is sent.</w:t>
+      </w:r>
+    </w:p>
+    <w:p>
+      <w:pPr>
+        <w:ind w:left="360" w:firstLine="0"/>
+        <w:jc w:val="both"/>
+        <w:rPr>
+          <w:rFonts w:ascii="Roboto Light" w:hAnsi="Roboto Light"/>
+          <w:color w:val="000000" w:themeColor="text1"/>
+          <w:sz w:val="20"/>
+          <w:szCs w:val="20"/>
+        </w:rPr>
+      </w:pPr>
+      <w:r>
+        <w:rPr>
+          <w:rFonts w:ascii="Roboto Light" w:hAnsi="Roboto Light"/>
+          <w:b/>
+          <w:bCs/>
+          <w:color w:val="000000" w:themeColor="text1"/>
+          <w:sz w:val="20"/>
+          <w:szCs w:val="20"/>
+        </w:rPr>
+        <w:lastRenderedPageBreak/>
+        <w:t>Note:</w:t>
+      </w:r>
+      <w:r>
+        <w:rPr>
+          <w:rFonts w:ascii="Roboto Light" w:hAnsi="Roboto Light"/>
+          <w:color w:val="000000" w:themeColor="text1"/>
+          <w:sz w:val="20"/>
+          <w:szCs w:val="20"/>
+        </w:rPr>
+        <w:t xml:space="preserve"> there are many other system variables you can use in your message. Check out the list on the 1btn web-portal.</w:t>
       </w:r>
     </w:p>
     <w:p>
@@ -1474,7 +1438,6 @@
           <w:szCs w:val="20"/>
           <w:lang w:bidi="mr-IN"/>
         </w:rPr>
-        <w:lastRenderedPageBreak/>
         <w:drawing>
           <wp:inline distT="0" distB="0" distL="0" distR="0">
             <wp:extent cx="1545663" cy="2743200"/>
@@ -1540,7 +1503,25 @@
           <w:sz w:val="20"/>
           <w:szCs w:val="20"/>
         </w:rPr>
-        <w:t>Once setup is done, all we need to do is activate the button and we are good to go.</w:t>
+        <w:t>Set up and configuration is now complete. Click the “Do it now</w:t>
+      </w:r>
+      <w:r>
+        <w:rPr>
+          <w:rFonts w:ascii="Roboto Light" w:hAnsi="Roboto Light"/>
+          <w:color w:val="000000" w:themeColor="text1"/>
+          <w:sz w:val="20"/>
+          <w:szCs w:val="20"/>
+        </w:rPr>
+        <w:t>!” button to activate your 1btn</w:t>
+      </w:r>
+      <w:r>
+        <w:rPr>
+          <w:rFonts w:ascii="Roboto Light" w:hAnsi="Roboto Light"/>
+          <w:color w:val="000000" w:themeColor="text1"/>
+          <w:sz w:val="20"/>
+          <w:szCs w:val="20"/>
+        </w:rPr>
+        <w:t>.</w:t>
       </w:r>
     </w:p>
     <w:p>
@@ -1652,7 +1633,7 @@
           <w:sz w:val="20"/>
           <w:szCs w:val="20"/>
         </w:rPr>
-        <w:t>The final logical step is to test the working of modified 1btn and verify that everything is working as expected.</w:t>
+        <w:t>Finally, test your setup and configuration by triggering the action (opening the window) and verifying that you receive the alert email. That’s it! Your modified 1btn is now operational and ready to help you in your daily life.</w:t>
       </w:r>
     </w:p>
     <w:p>
@@ -1673,28 +1654,16 @@
           <w:sz w:val="20"/>
           <w:szCs w:val="20"/>
         </w:rPr>
-        <w:t>That’s it – our hacked 1btn is now operational and ready to help you in your daily life.</w:t>
-      </w:r>
-    </w:p>
-    <w:p>
-      <w:pPr>
-        <w:ind w:left="360" w:firstLine="0"/>
-        <w:jc w:val="both"/>
-        <w:rPr>
-          <w:rFonts w:ascii="Roboto Light" w:hAnsi="Roboto Light"/>
-          <w:color w:val="000000" w:themeColor="text1"/>
-          <w:sz w:val="20"/>
-          <w:szCs w:val="20"/>
-        </w:rPr>
-      </w:pPr>
-      <w:r>
-        <w:rPr>
-          <w:rFonts w:ascii="Roboto Light" w:hAnsi="Roboto Light"/>
-          <w:color w:val="000000" w:themeColor="text1"/>
-          <w:sz w:val="20"/>
-          <w:szCs w:val="20"/>
-        </w:rPr>
-        <w:t>Happy making and hacking!</w:t>
+        <w:t>Happy button hacking</w:t>
+      </w:r>
+      <w:r>
+        <w:rPr>
+          <w:rFonts w:ascii="Roboto Light" w:hAnsi="Roboto Light"/>
+          <w:color w:val="000000" w:themeColor="text1"/>
+          <w:sz w:val="20"/>
+          <w:szCs w:val="20"/>
+        </w:rPr>
+        <w:t>!</w:t>
       </w:r>
     </w:p>
     <w:sectPr>

</xml_diff>